<commit_message>
Ajustes de AD y Creditos
</commit_message>
<xml_diff>
--- a/fuentes/CF01_63410446_DU.docx
+++ b/fuentes/CF01_63410446_DU.docx
@@ -210,7 +210,7 @@
               </wp:anchor>
             </w:drawing>
           </mc:Choice>
-          <mc:Fallback xmlns:a14="http://schemas.microsoft.com/office/drawing/2010/main" xmlns:pic="http://schemas.openxmlformats.org/drawingml/2006/picture" xmlns:adec="http://schemas.microsoft.com/office/drawing/2017/decorative" xmlns:a="http://schemas.openxmlformats.org/drawingml/2006/main" xmlns:w16du="http://schemas.microsoft.com/office/word/2023/wordml/word16du" xmlns:oel="http://schemas.microsoft.com/office/2019/extlst">
+          <mc:Fallback xmlns:oel="http://schemas.microsoft.com/office/2019/extlst" xmlns:w16du="http://schemas.microsoft.com/office/word/2023/wordml/word16du" xmlns:a="http://schemas.openxmlformats.org/drawingml/2006/main" xmlns:adec="http://schemas.microsoft.com/office/drawing/2017/decorative" xmlns:pic="http://schemas.openxmlformats.org/drawingml/2006/picture" xmlns:a14="http://schemas.microsoft.com/office/drawing/2010/main">
             <w:pict w14:anchorId="75509E97">
               <v:rect id="Rectángulo 3" style="position:absolute;margin-left:-55.7pt;margin-top:26.5pt;width:613.85pt;height:204pt;z-index:-251655168;visibility:visible;mso-wrap-style:square;mso-height-percent:0;mso-wrap-distance-left:9pt;mso-wrap-distance-top:0;mso-wrap-distance-right:9pt;mso-wrap-distance-bottom:0;mso-position-horizontal:absolute;mso-position-horizontal-relative:text;mso-position-vertical:absolute;mso-position-vertical-relative:text;mso-height-percent:0;mso-height-relative:margin;v-text-anchor:middle" alt="&quot;&quot;" o:spid="_x0000_s1026" fillcolor="#00314d" stroked="f" strokeweight="1pt" w14:anchorId="04BF2410" o:gfxdata="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"/>
             </w:pict>
@@ -610,7 +610,7 @@
           <w:r>
             <w:fldChar w:fldCharType="separate"/>
           </w:r>
-          <w:hyperlink w:anchor="_Toc189762970" w:history="1">
+          <w:hyperlink w:anchor="_Toc191545656" w:history="1">
             <w:r>
               <w:rPr>
                 <w:rStyle w:val="Hipervnculo"/>
@@ -637,7 +637,7 @@
                 <w:noProof/>
                 <w:webHidden/>
               </w:rPr>
-              <w:instrText xml:space="preserve"> PAGEREF _Toc189762970 \h </w:instrText>
+              <w:instrText xml:space="preserve"> PAGEREF _Toc191545656 \h </w:instrText>
             </w:r>
             <w:r>
               <w:rPr>
@@ -684,7 +684,7 @@
               <w14:ligatures w14:val="none"/>
             </w:rPr>
           </w:pPr>
-          <w:hyperlink w:anchor="_Toc189762971" w:history="1">
+          <w:hyperlink w:anchor="_Toc191545657" w:history="1">
             <w:r>
               <w:rPr>
                 <w:rStyle w:val="Hipervnculo"/>
@@ -729,7 +729,7 @@
                 <w:noProof/>
                 <w:webHidden/>
               </w:rPr>
-              <w:instrText xml:space="preserve"> PAGEREF _Toc189762971 \h </w:instrText>
+              <w:instrText xml:space="preserve"> PAGEREF _Toc191545657 \h </w:instrText>
             </w:r>
             <w:r>
               <w:rPr>
@@ -776,7 +776,7 @@
               <w14:ligatures w14:val="none"/>
             </w:rPr>
           </w:pPr>
-          <w:hyperlink w:anchor="_Toc189762972" w:history="1">
+          <w:hyperlink w:anchor="_Toc191545658" w:history="1">
             <w:r>
               <w:rPr>
                 <w:rStyle w:val="Hipervnculo"/>
@@ -821,7 +821,7 @@
                 <w:noProof/>
                 <w:webHidden/>
               </w:rPr>
-              <w:instrText xml:space="preserve"> PAGEREF _Toc189762972 \h </w:instrText>
+              <w:instrText xml:space="preserve"> PAGEREF _Toc191545658 \h </w:instrText>
             </w:r>
             <w:r>
               <w:rPr>
@@ -868,7 +868,7 @@
               <w14:ligatures w14:val="none"/>
             </w:rPr>
           </w:pPr>
-          <w:hyperlink w:anchor="_Toc189762973" w:history="1">
+          <w:hyperlink w:anchor="_Toc191545659" w:history="1">
             <w:r>
               <w:rPr>
                 <w:rStyle w:val="Hipervnculo"/>
@@ -913,7 +913,7 @@
                 <w:noProof/>
                 <w:webHidden/>
               </w:rPr>
-              <w:instrText xml:space="preserve"> PAGEREF _Toc189762973 \h </w:instrText>
+              <w:instrText xml:space="preserve"> PAGEREF _Toc191545659 \h </w:instrText>
             </w:r>
             <w:r>
               <w:rPr>
@@ -960,7 +960,7 @@
               <w14:ligatures w14:val="none"/>
             </w:rPr>
           </w:pPr>
-          <w:hyperlink w:anchor="_Toc189762974" w:history="1">
+          <w:hyperlink w:anchor="_Toc191545660" w:history="1">
             <w:r>
               <w:rPr>
                 <w:rStyle w:val="Hipervnculo"/>
@@ -1005,7 +1005,7 @@
                 <w:noProof/>
                 <w:webHidden/>
               </w:rPr>
-              <w:instrText xml:space="preserve"> PAGEREF _Toc189762974 \h </w:instrText>
+              <w:instrText xml:space="preserve"> PAGEREF _Toc191545660 \h </w:instrText>
             </w:r>
             <w:r>
               <w:rPr>
@@ -1052,7 +1052,7 @@
               <w14:ligatures w14:val="none"/>
             </w:rPr>
           </w:pPr>
-          <w:hyperlink w:anchor="_Toc189762975" w:history="1">
+          <w:hyperlink w:anchor="_Toc191545661" w:history="1">
             <w:r>
               <w:rPr>
                 <w:rStyle w:val="Hipervnculo"/>
@@ -1097,7 +1097,7 @@
                 <w:noProof/>
                 <w:webHidden/>
               </w:rPr>
-              <w:instrText xml:space="preserve"> PAGEREF _Toc189762975 \h </w:instrText>
+              <w:instrText xml:space="preserve"> PAGEREF _Toc191545661 \h </w:instrText>
             </w:r>
             <w:r>
               <w:rPr>
@@ -1144,7 +1144,7 @@
               <w14:ligatures w14:val="none"/>
             </w:rPr>
           </w:pPr>
-          <w:hyperlink w:anchor="_Toc189762976" w:history="1">
+          <w:hyperlink w:anchor="_Toc191545662" w:history="1">
             <w:r>
               <w:rPr>
                 <w:rStyle w:val="Hipervnculo"/>
@@ -1189,7 +1189,7 @@
                 <w:noProof/>
                 <w:webHidden/>
               </w:rPr>
-              <w:instrText xml:space="preserve"> PAGEREF _Toc189762976 \h </w:instrText>
+              <w:instrText xml:space="preserve"> PAGEREF _Toc191545662 \h </w:instrText>
             </w:r>
             <w:r>
               <w:rPr>
@@ -1235,7 +1235,7 @@
               <w14:ligatures w14:val="none"/>
             </w:rPr>
           </w:pPr>
-          <w:hyperlink w:anchor="_Toc189762977" w:history="1">
+          <w:hyperlink w:anchor="_Toc191545663" w:history="1">
             <w:r>
               <w:rPr>
                 <w:rStyle w:val="Hipervnculo"/>
@@ -1262,7 +1262,7 @@
                 <w:noProof/>
                 <w:webHidden/>
               </w:rPr>
-              <w:instrText xml:space="preserve"> PAGEREF _Toc189762977 \h </w:instrText>
+              <w:instrText xml:space="preserve"> PAGEREF _Toc191545663 \h </w:instrText>
             </w:r>
             <w:r>
               <w:rPr>
@@ -1308,7 +1308,7 @@
               <w14:ligatures w14:val="none"/>
             </w:rPr>
           </w:pPr>
-          <w:hyperlink w:anchor="_Toc189762978" w:history="1">
+          <w:hyperlink w:anchor="_Toc191545664" w:history="1">
             <w:r>
               <w:rPr>
                 <w:rStyle w:val="Hipervnculo"/>
@@ -1335,7 +1335,7 @@
                 <w:noProof/>
                 <w:webHidden/>
               </w:rPr>
-              <w:instrText xml:space="preserve"> PAGEREF _Toc189762978 \h </w:instrText>
+              <w:instrText xml:space="preserve"> PAGEREF _Toc191545664 \h </w:instrText>
             </w:r>
             <w:r>
               <w:rPr>
@@ -1381,7 +1381,7 @@
               <w14:ligatures w14:val="none"/>
             </w:rPr>
           </w:pPr>
-          <w:hyperlink w:anchor="_Toc189762979" w:history="1">
+          <w:hyperlink w:anchor="_Toc191545665" w:history="1">
             <w:r>
               <w:rPr>
                 <w:rStyle w:val="Hipervnculo"/>
@@ -1408,7 +1408,7 @@
                 <w:noProof/>
                 <w:webHidden/>
               </w:rPr>
-              <w:instrText xml:space="preserve"> PAGEREF _Toc189762979 \h </w:instrText>
+              <w:instrText xml:space="preserve"> PAGEREF _Toc191545665 \h </w:instrText>
             </w:r>
             <w:r>
               <w:rPr>
@@ -1454,7 +1454,7 @@
               <w14:ligatures w14:val="none"/>
             </w:rPr>
           </w:pPr>
-          <w:hyperlink w:anchor="_Toc189762980" w:history="1">
+          <w:hyperlink w:anchor="_Toc191545666" w:history="1">
             <w:r>
               <w:rPr>
                 <w:rStyle w:val="Hipervnculo"/>
@@ -1481,7 +1481,7 @@
                 <w:noProof/>
                 <w:webHidden/>
               </w:rPr>
-              <w:instrText xml:space="preserve"> PAGEREF _Toc189762980 \h </w:instrText>
+              <w:instrText xml:space="preserve"> PAGEREF _Toc191545666 \h </w:instrText>
             </w:r>
             <w:r>
               <w:rPr>
@@ -1527,7 +1527,7 @@
               <w14:ligatures w14:val="none"/>
             </w:rPr>
           </w:pPr>
-          <w:hyperlink w:anchor="_Toc189762981" w:history="1">
+          <w:hyperlink w:anchor="_Toc191545667" w:history="1">
             <w:r>
               <w:rPr>
                 <w:rStyle w:val="Hipervnculo"/>
@@ -1554,7 +1554,7 @@
                 <w:noProof/>
                 <w:webHidden/>
               </w:rPr>
-              <w:instrText xml:space="preserve"> PAGEREF _Toc189762981 \h </w:instrText>
+              <w:instrText xml:space="preserve"> PAGEREF _Toc191545667 \h </w:instrText>
             </w:r>
             <w:r>
               <w:rPr>
@@ -1619,7 +1619,7 @@
       <w:pPr>
         <w:pStyle w:val="Titulosgenerales"/>
       </w:pPr>
-      <w:bookmarkStart w:id="0" w:name="_Toc189762970"/>
+      <w:bookmarkStart w:id="0" w:name="_Toc191545656"/>
       <w:r>
         <w:lastRenderedPageBreak/>
         <w:t>Introducción</w:t>
@@ -1863,21 +1863,7 @@
               <w:rPr>
                 <w:lang w:val="es-419"/>
               </w:rPr>
-              <w:t xml:space="preserve">La </w:t>
-            </w:r>
-            <w:proofErr w:type="spellStart"/>
-            <w:r>
-              <w:rPr>
-                <w:lang w:val="es-419"/>
-              </w:rPr>
-              <w:t>guianza</w:t>
-            </w:r>
-            <w:proofErr w:type="spellEnd"/>
-            <w:r>
-              <w:rPr>
-                <w:lang w:val="es-419"/>
-              </w:rPr>
-              <w:t xml:space="preserve"> turística consiste en orientar y acompañar a los turistas en su recorrido por la geografía del destino</w:t>
+              <w:t>La guianza turística consiste en orientar y acompañar a los turistas en su recorrido por la geografía del destino</w:t>
             </w:r>
             <w:r>
               <w:rPr>
@@ -2013,21 +1999,7 @@
               <w:rPr>
                 <w:lang w:val="es-419"/>
               </w:rPr>
-              <w:t xml:space="preserve">La importancia de la </w:t>
-            </w:r>
-            <w:proofErr w:type="spellStart"/>
-            <w:r>
-              <w:rPr>
-                <w:lang w:val="es-419"/>
-              </w:rPr>
-              <w:t>guianza</w:t>
-            </w:r>
-            <w:proofErr w:type="spellEnd"/>
-            <w:r>
-              <w:rPr>
-                <w:lang w:val="es-419"/>
-              </w:rPr>
-              <w:t xml:space="preserve"> turística radica en impulsar la economía del sector, fomentando un turismo que respete y conserve el entorno.</w:t>
+              <w:t>La importancia de la guianza turística radica en impulsar la economía del sector, fomentando un turismo que respete y conserve el entorno.</w:t>
             </w:r>
           </w:p>
           <w:p>
@@ -2097,7 +2069,7 @@
       <w:pPr>
         <w:pStyle w:val="Ttulo1"/>
       </w:pPr>
-      <w:bookmarkStart w:id="1" w:name="_Toc189762971"/>
+      <w:bookmarkStart w:id="1" w:name="_Toc191545657"/>
       <w:r>
         <w:lastRenderedPageBreak/>
         <w:t>Ecología y recursos naturales</w:t>
@@ -2583,7 +2555,17 @@
           <w:lang w:val="es-419"/>
         </w:rPr>
         <w:lastRenderedPageBreak/>
-        <w:t>Debe tenerse en cuenta que un determinado clima se acompaña de una vegetación característica. Por ejemplo:</w:t>
+        <w:t>Debe tenerse en cuenta que un determinado clima se acompaña de una vegetación característica. Por ejemplo</w:t>
+      </w:r>
+      <w:r>
+        <w:rPr>
+          <w:rFonts w:ascii="Calibri" w:hAnsi="Calibri" w:cs="Calibri"/>
+          <w:b/>
+          <w:bCs/>
+          <w:szCs w:val="28"/>
+          <w:lang w:val="es-419"/>
+        </w:rPr>
+        <w:t>.</w:t>
       </w:r>
     </w:p>
     <w:p>
@@ -2670,7 +2652,17 @@
           <w:szCs w:val="28"/>
           <w:lang w:val="es-419"/>
         </w:rPr>
-        <w:t>Se pueden encontrar biomas con árboles abundantes o escasos, o biomas con cantidades grandes o escasas de hierbas. En general:</w:t>
+        <w:t>Se pueden encontrar biomas con árboles abundantes o escasos, o biomas con cantidades grandes o escasas de hierbas. En general</w:t>
+      </w:r>
+      <w:r>
+        <w:rPr>
+          <w:rFonts w:ascii="Calibri" w:hAnsi="Calibri" w:cs="Calibri"/>
+          <w:b/>
+          <w:bCs/>
+          <w:szCs w:val="28"/>
+          <w:lang w:val="es-419"/>
+        </w:rPr>
+        <w:t>.</w:t>
       </w:r>
     </w:p>
     <w:p>
@@ -3064,7 +3056,17 @@
           <w:szCs w:val="28"/>
           <w:lang w:val="es-419"/>
         </w:rPr>
-        <w:t>Cuando de ecosistemas se trata, hay ciertos términos que se utilizan y es preciso conocer:</w:t>
+        <w:t>Cuando de ecosistemas se trata, hay ciertos términos que se utilizan y es preciso conocer</w:t>
+      </w:r>
+      <w:r>
+        <w:rPr>
+          <w:rFonts w:ascii="Calibri" w:hAnsi="Calibri" w:cs="Calibri"/>
+          <w:b/>
+          <w:bCs/>
+          <w:szCs w:val="28"/>
+          <w:lang w:val="es-419"/>
+        </w:rPr>
+        <w:t>.</w:t>
       </w:r>
     </w:p>
     <w:p>
@@ -3184,7 +3186,7 @@
           <w:szCs w:val="28"/>
           <w:lang w:val="es-419"/>
         </w:rPr>
-        <w:t>Dentro de los primeros se encuentran:</w:t>
+        <w:t>Dentro de los primeros se encuentran</w:t>
       </w:r>
     </w:p>
     <w:p>
@@ -3305,14 +3307,6 @@
         <w:lastRenderedPageBreak/>
         <w:t>Los factores ambientales bióticos son</w:t>
       </w:r>
-      <w:r>
-        <w:rPr>
-          <w:rFonts w:ascii="Calibri" w:hAnsi="Calibri" w:cs="Calibri"/>
-          <w:szCs w:val="28"/>
-          <w:lang w:val="es-419"/>
-        </w:rPr>
-        <w:t>:</w:t>
-      </w:r>
     </w:p>
     <w:p>
       <w:pPr>
@@ -3484,7 +3478,17 @@
           <w:szCs w:val="28"/>
           <w:lang w:val="es-419"/>
         </w:rPr>
-        <w:t xml:space="preserve"> influyen sobre los seres vivos, teniendo éstos que adaptarse a sus variaciones:</w:t>
+        <w:t xml:space="preserve"> influyen sobre los seres vivos, teniendo éstos que adaptarse a sus variaciones</w:t>
+      </w:r>
+      <w:r>
+        <w:rPr>
+          <w:rFonts w:ascii="Calibri" w:hAnsi="Calibri" w:cs="Calibri"/>
+          <w:b/>
+          <w:bCs/>
+          <w:szCs w:val="28"/>
+          <w:lang w:val="es-419"/>
+        </w:rPr>
+        <w:t>.</w:t>
       </w:r>
     </w:p>
     <w:p>
@@ -3881,16 +3885,20 @@
         <w:rPr>
           <w:b/>
           <w:bCs/>
-          <w:lang w:val="es-419"/>
-        </w:rPr>
-      </w:pPr>
-      <w:r>
-        <w:rPr>
-          <w:b/>
-          <w:bCs/>
-          <w:lang w:val="es-419"/>
-        </w:rPr>
-        <w:t>Clases de ecosistemas.</w:t>
+          <w:i/>
+          <w:iCs w:val="0"/>
+          <w:lang w:val="es-419"/>
+        </w:rPr>
+      </w:pPr>
+      <w:r>
+        <w:rPr>
+          <w:b/>
+          <w:bCs/>
+          <w:i/>
+          <w:iCs w:val="0"/>
+          <w:lang w:val="es-419"/>
+        </w:rPr>
+        <w:t>Clases de ecosistemas</w:t>
       </w:r>
     </w:p>
     <w:tbl>
@@ -3900,7 +3908,7 @@
         <w:tblInd w:w="-289" w:type="dxa"/>
         <w:tblLayout w:type="fixed"/>
         <w:tblLook w:val="04A0" w:firstRow="1" w:lastRow="0" w:firstColumn="1" w:lastColumn="0" w:noHBand="0" w:noVBand="1"/>
-        <w:tblCaption w:val="Clases de ecosistemas."/>
+        <w:tblCaption w:val="Clases de ecosistemas"/>
         <w:tblDescription w:val="Se detalla los componentes, ya sean bióticos o abióticos; los tipos pueden ser aeroterrestres, acuáticos continentales (agua dulce) y acuáticos marinos (agua salada)."/>
       </w:tblPr>
       <w:tblGrid>
@@ -4872,9 +4880,6 @@
       </w:pPr>
       <w:r>
         <w:t>Clases de contaminantes</w:t>
-      </w:r>
-      <w:r>
-        <w:t>.</w:t>
       </w:r>
     </w:p>
     <w:p>
@@ -5081,7 +5086,17 @@
           <w:szCs w:val="28"/>
           <w:lang w:val="es-419"/>
         </w:rPr>
-        <w:t>A continuación, se presenta en el cuadro, la clasificación de los recursos naturales:</w:t>
+        <w:t>A continuación, se presenta en el cuadro, la clasificación de los recursos naturales</w:t>
+      </w:r>
+      <w:r>
+        <w:rPr>
+          <w:rFonts w:ascii="Calibri" w:hAnsi="Calibri" w:cs="Calibri"/>
+          <w:b/>
+          <w:bCs/>
+          <w:szCs w:val="28"/>
+          <w:lang w:val="es-419"/>
+        </w:rPr>
+        <w:t>.</w:t>
       </w:r>
     </w:p>
     <w:p>
@@ -6058,7 +6073,7 @@
       <w:pPr>
         <w:pStyle w:val="Ttulo1"/>
       </w:pPr>
-      <w:bookmarkStart w:id="2" w:name="_Toc189762972"/>
+      <w:bookmarkStart w:id="2" w:name="_Toc191545658"/>
       <w:r>
         <w:lastRenderedPageBreak/>
         <w:t>Historia y geografía turística</w:t>
@@ -6637,7 +6652,7 @@
       <w:pPr>
         <w:pStyle w:val="Ttulo1"/>
       </w:pPr>
-      <w:bookmarkStart w:id="3" w:name="_Toc189762973"/>
+      <w:bookmarkStart w:id="3" w:name="_Toc191545659"/>
       <w:r>
         <w:lastRenderedPageBreak/>
         <w:t>Legislación ambiental</w:t>
@@ -7154,7 +7169,7 @@
       <w:pPr>
         <w:pStyle w:val="Ttulo1"/>
       </w:pPr>
-      <w:bookmarkStart w:id="4" w:name="_Toc189762974"/>
+      <w:bookmarkStart w:id="4" w:name="_Toc191545660"/>
       <w:r>
         <w:lastRenderedPageBreak/>
         <w:t>Filosofía e historia</w:t>
@@ -7573,7 +7588,7 @@
       <w:pPr>
         <w:pStyle w:val="Ttulo1"/>
       </w:pPr>
-      <w:bookmarkStart w:id="5" w:name="_Toc189762975"/>
+      <w:bookmarkStart w:id="5" w:name="_Toc191545661"/>
       <w:r>
         <w:lastRenderedPageBreak/>
         <w:t>Fundamentación científica</w:t>
@@ -8214,7 +8229,7 @@
           <w:lang w:val="es-419" w:eastAsia="es-CO"/>
         </w:rPr>
         <w:lastRenderedPageBreak/>
-        <w:t>Dentro de la metodología “No deje Rastro” se tienen en cuenta los siguientes factores:</w:t>
+        <w:t>Dentro de la metodología “No deje Rastro” se tienen en cuenta los siguientes factores</w:t>
       </w:r>
     </w:p>
     <w:p>
@@ -8280,21 +8295,7 @@
         <w:rPr>
           <w:lang w:val="es-419" w:eastAsia="es-CO"/>
         </w:rPr>
-        <w:t xml:space="preserve">algunas actividades crean más impacto con menos uso que otros. La cabalgata por ejemplo es más </w:t>
-      </w:r>
-      <w:proofErr w:type="gramStart"/>
-      <w:r>
-        <w:rPr>
-          <w:lang w:val="es-419" w:eastAsia="es-CO"/>
-        </w:rPr>
-        <w:t>duro</w:t>
-      </w:r>
-      <w:proofErr w:type="gramEnd"/>
-      <w:r>
-        <w:rPr>
-          <w:lang w:val="es-419" w:eastAsia="es-CO"/>
-        </w:rPr>
-        <w:t xml:space="preserve"> en senderos y sitios de acampar que el mochilero. En ríos también, porque el uso es en una sola línea (la definida por el caudal del río) con menos personas (o cantidad de uso) hay que aplicar una estrategia de concentración que en un área de uso más bidimensional como es el excursionismo con mochila.</w:t>
+        <w:t>algunas actividades crean más impacto con menos uso que otros. La cabalgata por ejemplo es más duro en senderos y sitios de acampar que el mochilero. En ríos también, porque el uso es en una sola línea (la definida por el caudal del río) con menos personas (o cantidad de uso) hay que aplicar una estrategia de concentración que en un área de uso más bidimensional como es el excursionismo con mochila.</w:t>
       </w:r>
     </w:p>
     <w:p>
@@ -8635,7 +8636,7 @@
       <w:pPr>
         <w:pStyle w:val="Ttulo1"/>
       </w:pPr>
-      <w:bookmarkStart w:id="6" w:name="_Toc189762976"/>
+      <w:bookmarkStart w:id="6" w:name="_Toc191545662"/>
       <w:r>
         <w:lastRenderedPageBreak/>
         <w:t>Manual de</w:t>
@@ -9275,12 +9276,6 @@
         </w:rPr>
         <w:t>Áreas de alto uso, practique lo siguiente</w:t>
       </w:r>
-      <w:r>
-        <w:rPr>
-          <w:lang w:val="es-419" w:eastAsia="es-CO"/>
-        </w:rPr>
-        <w:t>:</w:t>
-      </w:r>
     </w:p>
     <w:p>
       <w:pPr>
@@ -9372,12 +9367,6 @@
         </w:rPr>
         <w:t>Áreas de bajo uso, practique lo siguiente</w:t>
       </w:r>
-      <w:r>
-        <w:rPr>
-          <w:lang w:val="es-419" w:eastAsia="es-CO"/>
-        </w:rPr>
-        <w:t>:</w:t>
-      </w:r>
     </w:p>
     <w:p>
       <w:pPr>
@@ -10438,7 +10427,7 @@
           <w:bCs/>
           <w:lang w:val="es-419" w:eastAsia="es-CO"/>
         </w:rPr>
-        <w:t>Lo que lleve, regréselo:</w:t>
+        <w:t>Lo que lleve, regréselo</w:t>
       </w:r>
     </w:p>
     <w:p>
@@ -10491,7 +10480,7 @@
           <w:bCs/>
           <w:lang w:val="es-419" w:eastAsia="es-CO"/>
         </w:rPr>
-        <w:t>Técnicas de higiene personal:</w:t>
+        <w:t>Técnicas de higiene personal</w:t>
       </w:r>
     </w:p>
     <w:p>
@@ -10649,7 +10638,7 @@
           <w:lang w:val="es-419" w:eastAsia="es-CO"/>
         </w:rPr>
         <w:lastRenderedPageBreak/>
-        <w:t>Reduzca la basura en el origen:</w:t>
+        <w:t>Reduzca la basura en el origen</w:t>
       </w:r>
     </w:p>
     <w:p>
@@ -10741,7 +10730,7 @@
           <w:bCs/>
           <w:lang w:val="es-419" w:eastAsia="es-CO"/>
         </w:rPr>
-        <w:t>Los desperdicios orgánicos:</w:t>
+        <w:t>Los desperdicios orgánicos</w:t>
       </w:r>
     </w:p>
     <w:p>
@@ -10783,12 +10772,6 @@
           <w:lang w:val="es-419" w:eastAsia="es-CO"/>
         </w:rPr>
         <w:t>Sobrantes de comida</w:t>
-      </w:r>
-      <w:r>
-        <w:rPr>
-          <w:lang w:val="es-419" w:eastAsia="es-CO"/>
-        </w:rPr>
-        <w:t>:</w:t>
       </w:r>
     </w:p>
     <w:p>
@@ -10837,12 +10820,6 @@
         </w:rPr>
         <w:t>Colillas de cigarrillo</w:t>
       </w:r>
-      <w:r>
-        <w:rPr>
-          <w:lang w:val="es-419" w:eastAsia="es-CO"/>
-        </w:rPr>
-        <w:t>:</w:t>
-      </w:r>
     </w:p>
     <w:p>
       <w:pPr>
@@ -10870,12 +10847,6 @@
           <w:lang w:val="es-419" w:eastAsia="es-CO"/>
         </w:rPr>
         <w:t>Evite quemar o enterrar desperdicios</w:t>
-      </w:r>
-      <w:r>
-        <w:rPr>
-          <w:lang w:val="es-419" w:eastAsia="es-CO"/>
-        </w:rPr>
-        <w:t>:</w:t>
       </w:r>
     </w:p>
     <w:p>
@@ -12941,7 +12912,13 @@
         <w:rPr>
           <w:lang w:val="es-419" w:eastAsia="es-CO"/>
         </w:rPr>
-        <w:t>Para dejar todo tal como lo encontró. A continuación, se explica:</w:t>
+        <w:t>Para dejar todo tal como lo encontró. A continuación, se explica</w:t>
+      </w:r>
+      <w:r>
+        <w:rPr>
+          <w:lang w:val="es-419" w:eastAsia="es-CO"/>
+        </w:rPr>
+        <w:t>.</w:t>
       </w:r>
     </w:p>
     <w:p>
@@ -13233,7 +13210,7 @@
       <w:pPr>
         <w:pStyle w:val="Titulosgenerales"/>
       </w:pPr>
-      <w:bookmarkStart w:id="7" w:name="_Toc189762977"/>
+      <w:bookmarkStart w:id="7" w:name="_Toc191545663"/>
       <w:r>
         <w:lastRenderedPageBreak/>
         <w:t>Síntesis</w:t>
@@ -13333,7 +13310,7 @@
       <w:pPr>
         <w:pStyle w:val="Titulosgenerales"/>
       </w:pPr>
-      <w:bookmarkStart w:id="8" w:name="_Toc189762978"/>
+      <w:bookmarkStart w:id="8" w:name="_Toc191545664"/>
       <w:r>
         <w:lastRenderedPageBreak/>
         <w:t>Glosario</w:t>
@@ -13705,7 +13682,7 @@
       <w:pPr>
         <w:pStyle w:val="Titulosgenerales"/>
       </w:pPr>
-      <w:bookmarkStart w:id="9" w:name="_Toc189762979"/>
+      <w:bookmarkStart w:id="9" w:name="_Toc191545665"/>
       <w:r>
         <w:lastRenderedPageBreak/>
         <w:t>Material complementario</w:t>
@@ -14128,7 +14105,7 @@
       <w:pPr>
         <w:pStyle w:val="Titulosgenerales"/>
       </w:pPr>
-      <w:bookmarkStart w:id="10" w:name="_Toc189762980"/>
+      <w:bookmarkStart w:id="10" w:name="_Toc191545666"/>
       <w:r>
         <w:lastRenderedPageBreak/>
         <w:t>Referencias bibliográficas</w:t>
@@ -14783,7 +14760,7 @@
       <w:pPr>
         <w:pStyle w:val="Titulosgenerales"/>
       </w:pPr>
-      <w:bookmarkStart w:id="11" w:name="_Toc189762981"/>
+      <w:bookmarkStart w:id="11" w:name="_Toc191545667"/>
       <w:r>
         <w:lastRenderedPageBreak/>
         <w:t>Créditos</w:t>
@@ -15431,7 +15408,15 @@
                 <w:sz w:val="28"/>
                 <w:szCs w:val="28"/>
               </w:rPr>
-              <w:t xml:space="preserve"> de contenidos digitales</w:t>
+              <w:t xml:space="preserve"> </w:t>
+            </w:r>
+            <w:r>
+              <w:rPr>
+                <w:rStyle w:val="Extranjerismo"/>
+                <w:sz w:val="28"/>
+                <w:szCs w:val="28"/>
+              </w:rPr>
+              <w:t>web</w:t>
             </w:r>
           </w:p>
         </w:tc>
@@ -15531,7 +15516,7 @@
                 <w:sz w:val="28"/>
                 <w:szCs w:val="28"/>
               </w:rPr>
-              <w:t xml:space="preserve"> junior</w:t>
+              <w:t xml:space="preserve"> </w:t>
             </w:r>
           </w:p>
         </w:tc>
@@ -16850,8 +16835,8 @@
   <w:abstractNum w:abstractNumId="5" w15:restartNumberingAfterBreak="0">
     <w:nsid w:val="27412B07"/>
     <w:multiLevelType w:val="hybridMultilevel"/>
-    <w:tmpl w:val="7FDA331E"/>
-    <w:lvl w:ilvl="0" w:tplc="6440866A">
+    <w:tmpl w:val="8DC8B708"/>
+    <w:lvl w:ilvl="0" w:tplc="1FAC5A24">
       <w:start w:val="1"/>
       <w:numFmt w:val="decimal"/>
       <w:pStyle w:val="Figura"/>
@@ -19879,7 +19864,7 @@
     <w:link w:val="FiguraCar"/>
     <w:autoRedefine/>
     <w:qFormat/>
-    <w:rsid w:val="009F5771"/>
+    <w:rsid w:val="009D09A8"/>
     <w:pPr>
       <w:numPr>
         <w:numId w:val="3"/>
@@ -19894,6 +19879,8 @@
       <w:rFonts w:ascii="Calibri" w:hAnsi="Calibri" w:cs="Times New Roman (Cuerpo en alfa"/>
       <w:b/>
       <w:bCs/>
+      <w:i/>
+      <w:iCs/>
       <w:color w:val="000000" w:themeColor="text1"/>
       <w:kern w:val="0"/>
       <w:szCs w:val="24"/>
@@ -19905,11 +19892,13 @@
     <w:name w:val="Figura Car"/>
     <w:basedOn w:val="Fuentedeprrafopredeter"/>
     <w:link w:val="Figura"/>
-    <w:rsid w:val="009F5771"/>
+    <w:rsid w:val="009D09A8"/>
     <w:rPr>
       <w:rFonts w:ascii="Calibri" w:hAnsi="Calibri" w:cs="Times New Roman (Cuerpo en alfa"/>
       <w:b/>
       <w:bCs/>
+      <w:i/>
+      <w:iCs/>
       <w:color w:val="000000" w:themeColor="text1"/>
       <w:kern w:val="0"/>
       <w:sz w:val="28"/>
@@ -20806,6 +20795,21 @@
 </file>
 
 <file path=customXml/item2.xml><?xml version="1.0" encoding="utf-8"?>
+<b:Sources xmlns:b="http://schemas.openxmlformats.org/officeDocument/2006/bibliography" xmlns="http://schemas.openxmlformats.org/officeDocument/2006/bibliography" SelectedStyle="\APASixthEditionOfficeOnline.xsl" StyleName="APA" Version="6"/>
+</file>
+
+<file path=customXml/item3.xml><?xml version="1.0" encoding="utf-8"?>
+<p:properties xmlns:p="http://schemas.microsoft.com/office/2006/metadata/properties" xmlns:xsi="http://www.w3.org/2001/XMLSchema-instance" xmlns:pc="http://schemas.microsoft.com/office/infopath/2007/PartnerControls">
+  <documentManagement>
+    <TaxCatchAll xmlns="cb45339b-ced9-4d0d-8f64-77573914d53b" xsi:nil="true"/>
+    <lcf76f155ced4ddcb4097134ff3c332f xmlns="43a3ca16-9c26-4813-b83f-4aec9927b43f">
+      <Terms xmlns="http://schemas.microsoft.com/office/infopath/2007/PartnerControls"/>
+    </lcf76f155ced4ddcb4097134ff3c332f>
+  </documentManagement>
+</p:properties>
+</file>
+
+<file path=customXml/item4.xml><?xml version="1.0" encoding="utf-8"?>
 <ct:contentTypeSchema xmlns:ct="http://schemas.microsoft.com/office/2006/metadata/contentType" xmlns:ma="http://schemas.microsoft.com/office/2006/metadata/properties/metaAttributes" ct:_="" ma:_="" ma:contentTypeName="Documento" ma:contentTypeID="0x01010049282E1EDBE9234EA9E6D38F720E265F" ma:contentTypeVersion="15" ma:contentTypeDescription="Crear nuevo documento." ma:contentTypeScope="" ma:versionID="b31c7aa9eaf043a08b87120b3c4916e3">
   <xsd:schema xmlns:xsd="http://www.w3.org/2001/XMLSchema" xmlns:xs="http://www.w3.org/2001/XMLSchema" xmlns:p="http://schemas.microsoft.com/office/2006/metadata/properties" xmlns:ns2="cb45339b-ced9-4d0d-8f64-77573914d53b" xmlns:ns3="43a3ca16-9c26-4813-b83f-4aec9927b43f" targetNamespace="http://schemas.microsoft.com/office/2006/metadata/properties" ma:root="true" ma:fieldsID="3533d065b04d75c457075bc55f1f5315" ns2:_="" ns3:_="">
     <xsd:import namespace="cb45339b-ced9-4d0d-8f64-77573914d53b"/>
@@ -21040,21 +21044,6 @@
 </ct:contentTypeSchema>
 </file>
 
-<file path=customXml/item3.xml><?xml version="1.0" encoding="utf-8"?>
-<p:properties xmlns:p="http://schemas.microsoft.com/office/2006/metadata/properties" xmlns:xsi="http://www.w3.org/2001/XMLSchema-instance" xmlns:pc="http://schemas.microsoft.com/office/infopath/2007/PartnerControls">
-  <documentManagement>
-    <TaxCatchAll xmlns="cb45339b-ced9-4d0d-8f64-77573914d53b" xsi:nil="true"/>
-    <lcf76f155ced4ddcb4097134ff3c332f xmlns="43a3ca16-9c26-4813-b83f-4aec9927b43f">
-      <Terms xmlns="http://schemas.microsoft.com/office/infopath/2007/PartnerControls"/>
-    </lcf76f155ced4ddcb4097134ff3c332f>
-  </documentManagement>
-</p:properties>
-</file>
-
-<file path=customXml/item4.xml><?xml version="1.0" encoding="utf-8"?>
-<b:Sources xmlns:b="http://schemas.openxmlformats.org/officeDocument/2006/bibliography" xmlns="http://schemas.openxmlformats.org/officeDocument/2006/bibliography" SelectedStyle="\APASixthEditionOfficeOnline.xsl" StyleName="APA" Version="6"/>
-</file>
-
 <file path=customXml/itemProps1.xml><?xml version="1.0" encoding="utf-8"?>
 <ds:datastoreItem xmlns:ds="http://schemas.openxmlformats.org/officeDocument/2006/customXml" ds:itemID="{81CBDEC1-3B00-44ED-AD36-0268077980BA}">
   <ds:schemaRefs>
@@ -21064,6 +21053,25 @@
 </file>
 
 <file path=customXml/itemProps2.xml><?xml version="1.0" encoding="utf-8"?>
+<ds:datastoreItem xmlns:ds="http://schemas.openxmlformats.org/officeDocument/2006/customXml" ds:itemID="{E8AB44A3-7C62-4BD2-82ED-8ABC209970FA}">
+  <ds:schemaRefs>
+    <ds:schemaRef ds:uri="http://schemas.openxmlformats.org/officeDocument/2006/bibliography"/>
+  </ds:schemaRefs>
+</ds:datastoreItem>
+</file>
+
+<file path=customXml/itemProps3.xml><?xml version="1.0" encoding="utf-8"?>
+<ds:datastoreItem xmlns:ds="http://schemas.openxmlformats.org/officeDocument/2006/customXml" ds:itemID="{6929C9FE-9F22-4B98-96EF-1B541B3BD0B2}">
+  <ds:schemaRefs>
+    <ds:schemaRef ds:uri="http://schemas.microsoft.com/office/2006/metadata/properties"/>
+    <ds:schemaRef ds:uri="http://schemas.microsoft.com/office/infopath/2007/PartnerControls"/>
+    <ds:schemaRef ds:uri="cb45339b-ced9-4d0d-8f64-77573914d53b"/>
+    <ds:schemaRef ds:uri="43a3ca16-9c26-4813-b83f-4aec9927b43f"/>
+  </ds:schemaRefs>
+</ds:datastoreItem>
+</file>
+
+<file path=customXml/itemProps4.xml><?xml version="1.0" encoding="utf-8"?>
 <ds:datastoreItem xmlns:ds="http://schemas.openxmlformats.org/officeDocument/2006/customXml" ds:itemID="{DF43E046-DB0C-42D1-8C73-AE38B52F1ED7}">
   <ds:schemaRefs>
     <ds:schemaRef ds:uri="http://schemas.microsoft.com/office/2006/metadata/contentType"/>
@@ -21080,23 +21088,4 @@
     <ds:schemaRef ds:uri="http://schemas.microsoft.com/internal/obd"/>
   </ds:schemaRefs>
 </ds:datastoreItem>
-</file>
-
-<file path=customXml/itemProps3.xml><?xml version="1.0" encoding="utf-8"?>
-<ds:datastoreItem xmlns:ds="http://schemas.openxmlformats.org/officeDocument/2006/customXml" ds:itemID="{6929C9FE-9F22-4B98-96EF-1B541B3BD0B2}">
-  <ds:schemaRefs>
-    <ds:schemaRef ds:uri="http://schemas.microsoft.com/office/2006/metadata/properties"/>
-    <ds:schemaRef ds:uri="http://schemas.microsoft.com/office/infopath/2007/PartnerControls"/>
-    <ds:schemaRef ds:uri="cb45339b-ced9-4d0d-8f64-77573914d53b"/>
-    <ds:schemaRef ds:uri="43a3ca16-9c26-4813-b83f-4aec9927b43f"/>
-  </ds:schemaRefs>
-</ds:datastoreItem>
-</file>
-
-<file path=customXml/itemProps4.xml><?xml version="1.0" encoding="utf-8"?>
-<ds:datastoreItem xmlns:ds="http://schemas.openxmlformats.org/officeDocument/2006/customXml" ds:itemID="{E8AB44A3-7C62-4BD2-82ED-8ABC209970FA}">
-  <ds:schemaRefs>
-    <ds:schemaRef ds:uri="http://schemas.openxmlformats.org/officeDocument/2006/bibliography"/>
-  </ds:schemaRefs>
-</ds:datastoreItem>
 </file>
</xml_diff>